<commit_message>
add ability of aop
</commit_message>
<xml_diff>
--- a/doc/detail design.docx
+++ b/doc/detail design.docx
@@ -2,19 +2,10 @@
 <file path=word/document.xml><?xml version="1.0" encoding="utf-8"?>
 <w:document xmlns:wpc="http://schemas.microsoft.com/office/word/2010/wordprocessingCanvas" xmlns:mc="http://schemas.openxmlformats.org/markup-compatibility/2006" xmlns:o="urn:schemas-microsoft-com:office:office" xmlns:r="http://schemas.openxmlformats.org/officeDocument/2006/relationships" xmlns:m="http://schemas.openxmlformats.org/officeDocument/2006/math" xmlns:v="urn:schemas-microsoft-com:vml" xmlns:wp14="http://schemas.microsoft.com/office/word/2010/wordprocessingDrawing" xmlns:wp="http://schemas.openxmlformats.org/drawingml/2006/wordprocessingDrawing" xmlns:w10="urn:schemas-microsoft-com:office:word" xmlns:w="http://schemas.openxmlformats.org/wordprocessingml/2006/main" xmlns:w14="http://schemas.microsoft.com/office/word/2010/wordml" xmlns:wpg="http://schemas.microsoft.com/office/word/2010/wordprocessingGroup" xmlns:wpi="http://schemas.microsoft.com/office/word/2010/wordprocessingInk" xmlns:wne="http://schemas.microsoft.com/office/word/2006/wordml" xmlns:wps="http://schemas.microsoft.com/office/word/2010/wordprocessingShape" mc:Ignorable="w14 wp14">
   <w:body>
-    <w:p>
-      <w:pPr>
-        <w:rPr>
-          <w:rFonts w:hint="eastAsia"/>
-        </w:rPr>
-      </w:pPr>
-    </w:p>
+    <w:p/>
     <w:p>
       <w:pPr>
         <w:pStyle w:val="1"/>
-        <w:rPr>
-          <w:rFonts w:hint="eastAsia"/>
-        </w:rPr>
       </w:pPr>
       <w:r>
         <w:rPr>
@@ -26,9 +17,6 @@
     <w:p>
       <w:pPr>
         <w:pStyle w:val="2"/>
-        <w:rPr>
-          <w:rFonts w:hint="eastAsia"/>
-        </w:rPr>
       </w:pPr>
       <w:r>
         <w:rPr>
@@ -38,11 +26,6 @@
       </w:r>
     </w:p>
     <w:p>
-      <w:pPr>
-        <w:rPr>
-          <w:rFonts w:hint="eastAsia"/>
-        </w:rPr>
-      </w:pPr>
       <w:r>
         <w:rPr>
           <w:rFonts w:hint="eastAsia"/>
@@ -50,26 +33,11 @@
         <w:t>服务组件化，可插拔；</w:t>
       </w:r>
     </w:p>
-    <w:p>
-      <w:pPr>
-        <w:rPr>
-          <w:rFonts w:hint="eastAsia"/>
-        </w:rPr>
-      </w:pPr>
-    </w:p>
-    <w:p>
-      <w:pPr>
-        <w:rPr>
-          <w:rFonts w:hint="eastAsia"/>
-        </w:rPr>
-      </w:pPr>
-    </w:p>
+    <w:p/>
+    <w:p/>
     <w:p>
       <w:pPr>
         <w:pStyle w:val="2"/>
-        <w:rPr>
-          <w:rFonts w:hint="eastAsia"/>
-        </w:rPr>
       </w:pPr>
       <w:r>
         <w:rPr>
@@ -81,9 +49,6 @@
     <w:p>
       <w:pPr>
         <w:pStyle w:val="3"/>
-        <w:rPr>
-          <w:rFonts w:hint="eastAsia"/>
-        </w:rPr>
       </w:pPr>
       <w:r>
         <w:rPr>
@@ -99,11 +64,6 @@
       </w:r>
     </w:p>
     <w:p>
-      <w:pPr>
-        <w:rPr>
-          <w:rFonts w:hint="eastAsia"/>
-        </w:rPr>
-      </w:pPr>
       <w:r>
         <w:rPr>
           <w:rFonts w:hint="eastAsia"/>
@@ -148,11 +108,6 @@
       </w:r>
     </w:p>
     <w:p>
-      <w:pPr>
-        <w:rPr>
-          <w:rFonts w:hint="eastAsia"/>
-        </w:rPr>
-      </w:pPr>
       <w:r>
         <w:rPr>
           <w:rFonts w:hint="eastAsia"/>
@@ -247,11 +202,6 @@
             <w:tcW w:w="8522" w:type="dxa"/>
           </w:tcPr>
           <w:p>
-            <w:pPr>
-              <w:rPr>
-                <w:rFonts w:hint="eastAsia"/>
-              </w:rPr>
-            </w:pPr>
             <w:r>
               <w:rPr>
                 <w:rFonts w:hint="eastAsia"/>
@@ -338,11 +288,6 @@
             </w:r>
           </w:p>
           <w:p>
-            <w:pPr>
-              <w:rPr>
-                <w:rFonts w:hint="eastAsia"/>
-              </w:rPr>
-            </w:pPr>
             <w:r>
               <w:rPr>
                 <w:rFonts w:hint="eastAsia"/>
@@ -375,11 +320,6 @@
             </w:r>
           </w:p>
           <w:p>
-            <w:pPr>
-              <w:rPr>
-                <w:rFonts w:hint="eastAsia"/>
-              </w:rPr>
-            </w:pPr>
             <w:r>
               <w:rPr>
                 <w:rFonts w:hint="eastAsia"/>
@@ -413,11 +353,6 @@
             <w:tcW w:w="8522" w:type="dxa"/>
           </w:tcPr>
           <w:p>
-            <w:pPr>
-              <w:rPr>
-                <w:rFonts w:hint="eastAsia"/>
-              </w:rPr>
-            </w:pPr>
             <w:r>
               <w:rPr>
                 <w:rFonts w:hint="eastAsia"/>
@@ -440,11 +375,6 @@
                   <w:tcW w:w="8291" w:type="dxa"/>
                 </w:tcPr>
                 <w:p>
-                  <w:pPr>
-                    <w:rPr>
-                      <w:rFonts w:hint="eastAsia"/>
-                    </w:rPr>
-                  </w:pPr>
                   <w:r>
                     <w:rPr>
                       <w:rFonts w:hint="eastAsia"/>
@@ -465,11 +395,6 @@
                   </w:r>
                 </w:p>
                 <w:p>
-                  <w:pPr>
-                    <w:rPr>
-                      <w:rFonts w:hint="eastAsia"/>
-                    </w:rPr>
-                  </w:pPr>
                   <w:r>
                     <w:rPr>
                       <w:rFonts w:hint="eastAsia"/>
@@ -557,11 +482,6 @@
                   <w:tcW w:w="8291" w:type="dxa"/>
                 </w:tcPr>
                 <w:p>
-                  <w:pPr>
-                    <w:rPr>
-                      <w:rFonts w:hint="eastAsia"/>
-                    </w:rPr>
-                  </w:pPr>
                   <w:r>
                     <w:rPr>
                       <w:rFonts w:hint="eastAsia"/>
@@ -594,11 +514,6 @@
                   </w:r>
                 </w:p>
                 <w:p>
-                  <w:pPr>
-                    <w:rPr>
-                      <w:rFonts w:hint="eastAsia"/>
-                    </w:rPr>
-                  </w:pPr>
                   <w:r>
                     <w:rPr>
                       <w:rFonts w:hint="eastAsia"/>
@@ -673,11 +588,6 @@
                   </w:r>
                 </w:p>
                 <w:p>
-                  <w:pPr>
-                    <w:rPr>
-                      <w:rFonts w:hint="eastAsia"/>
-                    </w:rPr>
-                  </w:pPr>
                   <w:r>
                     <w:rPr>
                       <w:rFonts w:hint="eastAsia"/>
@@ -694,7 +604,13 @@
                     <w:rPr>
                       <w:rFonts w:hint="eastAsia"/>
                     </w:rPr>
-                    <w:t>出现问题断开连接有恢复时，在创建新</w:t>
+                    <w:t>出现问题断开连接又</w:t>
+                  </w:r>
+                  <w:r>
+                    <w:rPr>
+                      <w:rFonts w:hint="eastAsia"/>
+                    </w:rPr>
+                    <w:t>恢复时，在创建新</w:t>
                   </w:r>
                   <w:r>
                     <w:rPr>
@@ -718,52 +634,34 @@
                     <w:rPr>
                       <w:rFonts w:hint="eastAsia"/>
                     </w:rPr>
-                    <w:t>节点注册服务；</w:t>
+                    <w:t>节点</w:t>
+                  </w:r>
+                  <w:r>
+                    <w:rPr>
+                      <w:rFonts w:hint="eastAsia"/>
+                    </w:rPr>
+                    <w:t>重新</w:t>
                   </w:r>
                   <w:bookmarkStart w:id="0" w:name="_GoBack"/>
                   <w:bookmarkEnd w:id="0"/>
+                  <w:r>
+                    <w:rPr>
+                      <w:rFonts w:hint="eastAsia"/>
+                    </w:rPr>
+                    <w:t>注册服务；</w:t>
+                  </w:r>
                 </w:p>
               </w:tc>
             </w:tr>
           </w:tbl>
-          <w:p>
-            <w:pPr>
-              <w:rPr>
-                <w:rFonts w:hint="eastAsia"/>
-              </w:rPr>
-            </w:pPr>
-          </w:p>
-          <w:p>
-            <w:pPr>
-              <w:rPr>
-                <w:rFonts w:hint="eastAsia"/>
-              </w:rPr>
-            </w:pPr>
-          </w:p>
+          <w:p/>
+          <w:p/>
         </w:tc>
       </w:tr>
     </w:tbl>
-    <w:p>
-      <w:pPr>
-        <w:rPr>
-          <w:rFonts w:hint="eastAsia"/>
-        </w:rPr>
-      </w:pPr>
-    </w:p>
-    <w:p>
-      <w:pPr>
-        <w:rPr>
-          <w:rFonts w:hint="eastAsia"/>
-        </w:rPr>
-      </w:pPr>
-    </w:p>
-    <w:p>
-      <w:pPr>
-        <w:rPr>
-          <w:rFonts w:hint="eastAsia"/>
-        </w:rPr>
-      </w:pPr>
-    </w:p>
+    <w:p/>
+    <w:p/>
+    <w:p/>
     <w:p/>
     <w:sectPr>
       <w:pgSz w:w="11906" w:h="16838"/>

</xml_diff>